<commit_message>
Update dynamic file generation
Module xlsx added, know .csv files are no longer needed. Depending on the columns of the excel file will be the data inserted in each document
</commit_message>
<xml_diff>
--- a/plantilla.docx
+++ b/plantilla.docx
@@ -88,7 +88,21 @@
           <w:rFonts w:ascii="Arial" w:hAnsi="Arial" w:cs="Arial"/>
           <w:szCs w:val="20"/>
         </w:rPr>
-        <w:t>{id}</w:t>
+        <w:t>{</w:t>
+      </w:r>
+      <w:r>
+        <w:rPr>
+          <w:rFonts w:ascii="Arial" w:hAnsi="Arial" w:cs="Arial"/>
+          <w:szCs w:val="20"/>
+        </w:rPr>
+        <w:t>ID</w:t>
+      </w:r>
+      <w:r>
+        <w:rPr>
+          <w:rFonts w:ascii="Arial" w:hAnsi="Arial" w:cs="Arial"/>
+          <w:szCs w:val="20"/>
+        </w:rPr>
+        <w:t>}</w:t>
       </w:r>
       <w:r>
         <w:rPr>
@@ -196,7 +210,25 @@
           <w:szCs w:val="22"/>
           <w:lang w:val="es-MX"/>
         </w:rPr>
-        <w:t>{nombre}</w:t>
+        <w:t>{</w:t>
+      </w:r>
+      <w:r>
+        <w:rPr>
+          <w:rFonts w:ascii="Arial" w:hAnsi="Arial" w:cs="Arial"/>
+          <w:b/>
+          <w:szCs w:val="22"/>
+          <w:lang w:val="es-MX"/>
+        </w:rPr>
+        <w:t>N</w:t>
+      </w:r>
+      <w:r>
+        <w:rPr>
+          <w:rFonts w:ascii="Arial" w:hAnsi="Arial" w:cs="Arial"/>
+          <w:b/>
+          <w:szCs w:val="22"/>
+          <w:lang w:val="es-MX"/>
+        </w:rPr>
+        <w:t>ombre}</w:t>
       </w:r>
     </w:p>
     <w:p>
@@ -217,18 +249,17 @@
           <w:szCs w:val="22"/>
           <w:lang w:val="es-MX"/>
         </w:rPr>
-        <w:t>{puesto}</w:t>
-      </w:r>
-    </w:p>
-    <w:p>
-      <w:pPr>
+        <w:t>{</w:t>
+      </w:r>
+      <w:r>
         <w:rPr>
           <w:rFonts w:ascii="Arial" w:hAnsi="Arial" w:cs="Arial"/>
           <w:b/>
           <w:szCs w:val="22"/>
           <w:lang w:val="es-MX"/>
         </w:rPr>
-      </w:pPr>
+        <w:t>P</w:t>
+      </w:r>
       <w:r>
         <w:rPr>
           <w:rFonts w:ascii="Arial" w:hAnsi="Arial" w:cs="Arial"/>
@@ -236,6 +267,34 @@
           <w:szCs w:val="22"/>
           <w:lang w:val="es-MX"/>
         </w:rPr>
+        <w:t>uesto</w:t>
+      </w:r>
+      <w:r>
+        <w:rPr>
+          <w:rFonts w:ascii="Arial" w:hAnsi="Arial" w:cs="Arial"/>
+          <w:b/>
+          <w:szCs w:val="22"/>
+          <w:lang w:val="es-MX"/>
+        </w:rPr>
+        <w:t>}</w:t>
+      </w:r>
+    </w:p>
+    <w:p>
+      <w:pPr>
+        <w:rPr>
+          <w:rFonts w:ascii="Arial" w:hAnsi="Arial" w:cs="Arial"/>
+          <w:b/>
+          <w:szCs w:val="22"/>
+          <w:lang w:val="es-MX"/>
+        </w:rPr>
+      </w:pPr>
+      <w:r>
+        <w:rPr>
+          <w:rFonts w:ascii="Arial" w:hAnsi="Arial" w:cs="Arial"/>
+          <w:b/>
+          <w:szCs w:val="22"/>
+          <w:lang w:val="es-MX"/>
+        </w:rPr>
         <w:t>PRESENTE</w:t>
       </w:r>
     </w:p>
@@ -400,6 +459,12 @@
           <w:rFonts w:ascii="Arial" w:hAnsi="Arial" w:cs="Arial"/>
         </w:rPr>
         <w:t xml:space="preserve"> que permitan solucionar problemáticas reales. </w:t>
+      </w:r>
+      <w:r>
+        <w:rPr>
+          <w:rFonts w:ascii="Arial" w:hAnsi="Arial" w:cs="Arial"/>
+        </w:rPr>
+        <w:t xml:space="preserve"> Con un extra de {extra}</w:t>
       </w:r>
     </w:p>
     <w:p>
@@ -643,32 +708,6 @@
           <w:lang w:val="es-MX" w:eastAsia="es-MX"/>
         </w:rPr>
       </w:pPr>
-    </w:p>
-    <w:p>
-      <w:pPr>
-        <w:jc w:val="center"/>
-        <w:rPr>
-          <w:rFonts w:ascii="Bauhaus 93" w:hAnsi="Bauhaus 93"/>
-          <w:i/>
-          <w:iCs/>
-          <w:noProof/>
-          <w:sz w:val="40"/>
-          <w:szCs w:val="40"/>
-          <w:lang w:val="es-MX" w:eastAsia="es-MX"/>
-        </w:rPr>
-      </w:pPr>
-      <w:r>
-        <w:rPr>
-          <w:rFonts w:ascii="Bauhaus 93" w:hAnsi="Bauhaus 93"/>
-          <w:i/>
-          <w:iCs/>
-          <w:noProof/>
-          <w:sz w:val="40"/>
-          <w:szCs w:val="40"/>
-          <w:lang w:val="es-MX" w:eastAsia="es-MX"/>
-        </w:rPr>
-        <w:t>{cuarto}</w:t>
-      </w:r>
     </w:p>
     <w:p>
       <w:pPr>

</xml_diff>